<commit_message>
tim kiem bai bao , dat cau hoi khao sat bai bao cho du lieu ames housing
</commit_message>
<xml_diff>
--- a/Bài 3/BÀI 3.docx
+++ b/Bài 3/BÀI 3.docx
@@ -3,11 +3,349 @@
 <w:document xmlns:wpc="http://schemas.microsoft.com/office/word/2010/wordprocessingCanvas" xmlns:cx="http://schemas.microsoft.com/office/drawing/2014/chartex" xmlns:cx1="http://schemas.microsoft.com/office/drawing/2015/9/8/chartex" xmlns:cx2="http://schemas.microsoft.com/office/drawing/2015/10/21/chartex" xmlns:cx3="http://schemas.microsoft.com/office/drawing/2016/5/9/chartex" xmlns:cx4="http://schemas.microsoft.com/office/drawing/2016/5/10/chartex" xmlns:cx5="http://schemas.microsoft.com/office/drawing/2016/5/11/chartex" xmlns:cx6="http://schemas.microsoft.com/office/drawing/2016/5/12/chartex" xmlns:cx7="http://schemas.microsoft.com/office/drawing/2016/5/13/chartex" xmlns:cx8="http://schemas.microsoft.com/office/drawing/2016/5/14/chartex" xmlns:mc="http://schemas.openxmlformats.org/markup-compatibility/2006" xmlns:aink="http://schemas.microsoft.com/office/drawing/2016/ink" xmlns:am3d="http://schemas.microsoft.com/office/drawing/2017/model3d" xmlns:o="urn:schemas-microsoft-com:office:office" xmlns:r="http://schemas.openxmlformats.org/officeDocument/2006/relationships" xmlns:m="http://schemas.openxmlformats.org/officeDocument/2006/math" xmlns:v="urn:schemas-microsoft-com:vml" xmlns:wp14="http://schemas.microsoft.com/office/word/2010/wordprocessingDrawing" xmlns:wp="http://schemas.openxmlformats.org/drawingml/2006/wordprocessingDrawing" xmlns:w10="urn:schemas-microsoft-com:office:word" xmlns:w="http://schemas.openxmlformats.org/wordprocessingml/2006/main" xmlns:w14="http://schemas.microsoft.com/office/word/2010/wordml" xmlns:w15="http://schemas.microsoft.com/office/word/2012/wordml" xmlns:w16cex="http://schemas.microsoft.com/office/word/2018/wordml/cex" xmlns:w16cid="http://schemas.microsoft.com/office/word/2016/wordml/cid" xmlns:w16="http://schemas.microsoft.com/office/word/2018/wordml" xmlns:w16sdtdh="http://schemas.microsoft.com/office/word/2020/wordml/sdtdatahash" xmlns:w16se="http://schemas.microsoft.com/office/word/2015/wordml/symex" xmlns:wpg="http://schemas.microsoft.com/office/word/2010/wordprocessingGroup" xmlns:wpi="http://schemas.microsoft.com/office/word/2010/wordprocessingInk" xmlns:wne="http://schemas.microsoft.com/office/word/2006/wordml" xmlns:wps="http://schemas.microsoft.com/office/word/2010/wordprocessingShape" mc:Ignorable="w14 w15 w16se w16cid w16 w16cex w16sdtdh wp14">
   <w:body>
     <w:p>
-      <w:r>
+      <w:pPr>
+        <w:rPr>
+          <w:sz w:val="28"/>
+          <w:szCs w:val="28"/>
+        </w:rPr>
+      </w:pPr>
+      <w:r>
+        <w:rPr>
+          <w:sz w:val="28"/>
+          <w:szCs w:val="28"/>
+        </w:rPr>
         <w:t>BÀI 3</w:t>
       </w:r>
     </w:p>
-    <w:p/>
+    <w:p>
+      <w:pPr>
+        <w:rPr>
+          <w:sz w:val="28"/>
+          <w:szCs w:val="28"/>
+        </w:rPr>
+      </w:pPr>
+      <w:r>
+        <w:rPr>
+          <w:sz w:val="28"/>
+          <w:szCs w:val="28"/>
+        </w:rPr>
+        <w:t xml:space="preserve">Link báo : </w:t>
+      </w:r>
+      <w:hyperlink r:id="rId5" w:history="1">
+        <w:r>
+          <w:rPr>
+            <w:rStyle w:val="Hyperlink"/>
+            <w:sz w:val="28"/>
+            <w:szCs w:val="28"/>
+          </w:rPr>
+          <w:t>https://www.researchgate.net/publication/369437029_Price_Prediction_of_Ames_Housing_Through_Advanced_Regression_Techniques</w:t>
+        </w:r>
+      </w:hyperlink>
+    </w:p>
+    <w:p>
+      <w:pPr>
+        <w:rPr>
+          <w:sz w:val="28"/>
+          <w:szCs w:val="28"/>
+        </w:rPr>
+      </w:pPr>
+      <w:r>
+        <w:rPr>
+          <w:sz w:val="28"/>
+          <w:szCs w:val="28"/>
+        </w:rPr>
+        <w:t>Trả lời câu hỏi dưới</w:t>
+      </w:r>
+    </w:p>
+    <w:p>
+      <w:pPr>
+        <w:numPr>
+          <w:ilvl w:val="0"/>
+          <w:numId w:val="1"/>
+        </w:numPr>
+        <w:spacing w:before="100" w:beforeAutospacing="1" w:after="100" w:afterAutospacing="1" w:line="240" w:lineRule="auto"/>
+        <w:jc w:val="left"/>
+        <w:rPr>
+          <w:rFonts w:eastAsia="Times New Roman" w:cs="Times New Roman"/>
+          <w:sz w:val="28"/>
+          <w:szCs w:val="28"/>
+        </w:rPr>
+      </w:pPr>
+      <w:r>
+        <w:rPr>
+          <w:rFonts w:eastAsia="Times New Roman" w:cs="Times New Roman"/>
+          <w:sz w:val="28"/>
+          <w:szCs w:val="28"/>
+        </w:rPr>
+        <w:t>Paper của cơ sở dữ liệu ở đâu?</w:t>
+      </w:r>
+    </w:p>
+    <w:p>
+      <w:pPr>
+        <w:numPr>
+          <w:ilvl w:val="0"/>
+          <w:numId w:val="1"/>
+        </w:numPr>
+        <w:spacing w:before="100" w:beforeAutospacing="1" w:after="100" w:afterAutospacing="1" w:line="240" w:lineRule="auto"/>
+        <w:jc w:val="left"/>
+        <w:rPr>
+          <w:rFonts w:eastAsia="Times New Roman" w:cs="Times New Roman"/>
+          <w:sz w:val="28"/>
+          <w:szCs w:val="28"/>
+        </w:rPr>
+      </w:pPr>
+      <w:r>
+        <w:rPr>
+          <w:rFonts w:eastAsia="Times New Roman" w:cs="Times New Roman"/>
+          <w:sz w:val="28"/>
+          <w:szCs w:val="28"/>
+        </w:rPr>
+        <w:t>Dữ liệu ở đâu?</w:t>
+      </w:r>
+    </w:p>
+    <w:p>
+      <w:pPr>
+        <w:numPr>
+          <w:ilvl w:val="0"/>
+          <w:numId w:val="1"/>
+        </w:numPr>
+        <w:spacing w:before="100" w:beforeAutospacing="1" w:after="100" w:afterAutospacing="1" w:line="240" w:lineRule="auto"/>
+        <w:jc w:val="left"/>
+        <w:rPr>
+          <w:rFonts w:eastAsia="Times New Roman" w:cs="Times New Roman"/>
+          <w:sz w:val="28"/>
+          <w:szCs w:val="28"/>
+        </w:rPr>
+      </w:pPr>
+      <w:r>
+        <w:rPr>
+          <w:rFonts w:eastAsia="Times New Roman" w:cs="Times New Roman"/>
+          <w:sz w:val="28"/>
+          <w:szCs w:val="28"/>
+        </w:rPr>
+        <w:t>Từ điển dữ liệu?</w:t>
+      </w:r>
+    </w:p>
+    <w:p>
+      <w:pPr>
+        <w:numPr>
+          <w:ilvl w:val="0"/>
+          <w:numId w:val="1"/>
+        </w:numPr>
+        <w:spacing w:before="100" w:beforeAutospacing="1" w:after="100" w:afterAutospacing="1" w:line="240" w:lineRule="auto"/>
+        <w:jc w:val="left"/>
+        <w:rPr>
+          <w:rFonts w:eastAsia="Times New Roman" w:cs="Times New Roman"/>
+          <w:sz w:val="28"/>
+          <w:szCs w:val="28"/>
+        </w:rPr>
+      </w:pPr>
+      <w:r>
+        <w:rPr>
+          <w:rFonts w:eastAsia="Times New Roman" w:cs="Times New Roman"/>
+          <w:sz w:val="28"/>
+          <w:szCs w:val="28"/>
+        </w:rPr>
+        <w:t>Các bài toán liên quan?</w:t>
+      </w:r>
+    </w:p>
+    <w:p>
+      <w:pPr>
+        <w:numPr>
+          <w:ilvl w:val="0"/>
+          <w:numId w:val="1"/>
+        </w:numPr>
+        <w:spacing w:before="100" w:beforeAutospacing="1" w:after="100" w:afterAutospacing="1" w:line="240" w:lineRule="auto"/>
+        <w:jc w:val="left"/>
+        <w:rPr>
+          <w:rFonts w:eastAsia="Times New Roman" w:cs="Times New Roman"/>
+          <w:sz w:val="28"/>
+          <w:szCs w:val="28"/>
+        </w:rPr>
+      </w:pPr>
+      <w:r>
+        <w:rPr>
+          <w:rFonts w:eastAsia="Times New Roman" w:cs="Times New Roman"/>
+          <w:sz w:val="28"/>
+          <w:szCs w:val="28"/>
+        </w:rPr>
+        <w:t>Kết quả đạt được là gì? Độ đo?</w:t>
+      </w:r>
+    </w:p>
+    <w:p>
+      <w:pPr>
+        <w:numPr>
+          <w:ilvl w:val="0"/>
+          <w:numId w:val="1"/>
+        </w:numPr>
+        <w:spacing w:before="100" w:beforeAutospacing="1" w:after="100" w:afterAutospacing="1" w:line="240" w:lineRule="auto"/>
+        <w:jc w:val="left"/>
+        <w:rPr>
+          <w:rFonts w:eastAsia="Times New Roman" w:cs="Times New Roman"/>
+          <w:sz w:val="28"/>
+          <w:szCs w:val="28"/>
+        </w:rPr>
+      </w:pPr>
+      <w:r>
+        <w:rPr>
+          <w:rFonts w:eastAsia="Times New Roman" w:cs="Times New Roman"/>
+          <w:sz w:val="28"/>
+          <w:szCs w:val="28"/>
+        </w:rPr>
+        <w:t>Có bài survey về nó không?</w:t>
+      </w:r>
+    </w:p>
+    <w:p>
+      <w:pPr>
+        <w:numPr>
+          <w:ilvl w:val="0"/>
+          <w:numId w:val="1"/>
+        </w:numPr>
+        <w:spacing w:before="100" w:beforeAutospacing="1" w:after="100" w:afterAutospacing="1" w:line="240" w:lineRule="auto"/>
+        <w:jc w:val="left"/>
+        <w:rPr>
+          <w:rFonts w:eastAsia="Times New Roman" w:cs="Times New Roman"/>
+          <w:sz w:val="28"/>
+          <w:szCs w:val="28"/>
+        </w:rPr>
+      </w:pPr>
+      <w:r>
+        <w:rPr>
+          <w:rFonts w:eastAsia="Times New Roman" w:cs="Times New Roman"/>
+          <w:sz w:val="28"/>
+          <w:szCs w:val="28"/>
+        </w:rPr>
+        <w:t>....</w:t>
+      </w:r>
+    </w:p>
+    <w:p>
+      <w:pPr>
+        <w:numPr>
+          <w:ilvl w:val="0"/>
+          <w:numId w:val="1"/>
+        </w:numPr>
+        <w:spacing w:before="100" w:beforeAutospacing="1" w:after="100" w:afterAutospacing="1" w:line="240" w:lineRule="auto"/>
+        <w:jc w:val="left"/>
+        <w:rPr>
+          <w:rFonts w:eastAsia="Times New Roman" w:cs="Times New Roman"/>
+          <w:sz w:val="28"/>
+          <w:szCs w:val="28"/>
+        </w:rPr>
+      </w:pPr>
+      <w:r>
+        <w:t>Dữ liệu có được tiền xử lý trước không? Nếu có, tác giả đã thực hiện những bước nào?</w:t>
+      </w:r>
+    </w:p>
+    <w:p>
+      <w:pPr>
+        <w:numPr>
+          <w:ilvl w:val="0"/>
+          <w:numId w:val="1"/>
+        </w:numPr>
+        <w:spacing w:before="100" w:beforeAutospacing="1" w:after="100" w:afterAutospacing="1" w:line="240" w:lineRule="auto"/>
+        <w:jc w:val="left"/>
+        <w:rPr>
+          <w:rFonts w:eastAsia="Times New Roman" w:cs="Times New Roman"/>
+          <w:sz w:val="28"/>
+          <w:szCs w:val="28"/>
+        </w:rPr>
+      </w:pPr>
+      <w:r>
+        <w:t>Kết quả được so sánh với các nghiên cứu trước như thế nào?</w:t>
+      </w:r>
+    </w:p>
+    <w:p>
+      <w:pPr>
+        <w:numPr>
+          <w:ilvl w:val="0"/>
+          <w:numId w:val="1"/>
+        </w:numPr>
+        <w:spacing w:before="100" w:beforeAutospacing="1" w:after="100" w:afterAutospacing="1" w:line="240" w:lineRule="auto"/>
+        <w:jc w:val="left"/>
+        <w:rPr>
+          <w:rFonts w:eastAsia="Times New Roman" w:cs="Times New Roman"/>
+          <w:sz w:val="28"/>
+          <w:szCs w:val="28"/>
+        </w:rPr>
+      </w:pPr>
+      <w:r>
+        <w:t>Có thử nghiệm trên các tập dữ liệu khác không, hay chỉ trên Ames Housing?</w:t>
+      </w:r>
+    </w:p>
+    <w:p>
+      <w:pPr>
+        <w:numPr>
+          <w:ilvl w:val="0"/>
+          <w:numId w:val="1"/>
+        </w:numPr>
+        <w:spacing w:before="100" w:beforeAutospacing="1" w:after="100" w:afterAutospacing="1" w:line="240" w:lineRule="auto"/>
+        <w:jc w:val="left"/>
+        <w:rPr>
+          <w:rStyle w:val="Strong"/>
+          <w:rFonts w:eastAsia="Times New Roman" w:cs="Times New Roman"/>
+          <w:b w:val="0"/>
+          <w:bCs w:val="0"/>
+          <w:sz w:val="28"/>
+          <w:szCs w:val="28"/>
+        </w:rPr>
+      </w:pPr>
+      <w:r>
+        <w:rPr>
+          <w:rStyle w:val="Strong"/>
+        </w:rPr>
+        <w:t>Kết quả nghiên cứu có thể áp dụng vào thực tế không?</w:t>
+      </w:r>
+    </w:p>
+    <w:p>
+      <w:pPr>
+        <w:numPr>
+          <w:ilvl w:val="0"/>
+          <w:numId w:val="1"/>
+        </w:numPr>
+        <w:spacing w:before="100" w:beforeAutospacing="1" w:after="100" w:afterAutospacing="1" w:line="240" w:lineRule="auto"/>
+        <w:jc w:val="left"/>
+        <w:rPr>
+          <w:rStyle w:val="Strong"/>
+          <w:rFonts w:eastAsia="Times New Roman" w:cs="Times New Roman"/>
+          <w:b w:val="0"/>
+          <w:bCs w:val="0"/>
+          <w:sz w:val="28"/>
+          <w:szCs w:val="28"/>
+        </w:rPr>
+      </w:pPr>
+      <w:r>
+        <w:rPr>
+          <w:rStyle w:val="Strong"/>
+        </w:rPr>
+        <w:t>Có đề xuất nào để cải thiện mô hình không?</w:t>
+      </w:r>
+    </w:p>
+    <w:p>
+      <w:pPr>
+        <w:numPr>
+          <w:ilvl w:val="0"/>
+          <w:numId w:val="1"/>
+        </w:numPr>
+        <w:spacing w:before="100" w:beforeAutospacing="1" w:after="100" w:afterAutospacing="1" w:line="240" w:lineRule="auto"/>
+        <w:jc w:val="left"/>
+        <w:rPr>
+          <w:rFonts w:eastAsia="Times New Roman" w:cs="Times New Roman"/>
+          <w:sz w:val="28"/>
+          <w:szCs w:val="28"/>
+        </w:rPr>
+      </w:pPr>
+      <w:r>
+        <w:t>Nghiên cứu này có thể mở rộng hoặc ứng dụng vào bộ dữ liệu khác không?</w:t>
+      </w:r>
+    </w:p>
+    <w:p>
+      <w:pPr>
+        <w:rPr>
+          <w:sz w:val="28"/>
+          <w:szCs w:val="28"/>
+        </w:rPr>
+      </w:pPr>
+    </w:p>
     <w:sectPr>
       <w:pgSz w:w="12240" w:h="15840" w:code="1"/>
       <w:pgMar w:top="1134" w:right="1134" w:bottom="1134" w:left="1701" w:header="720" w:footer="720" w:gutter="0"/>
@@ -16,6 +354,163 @@
     </w:sectPr>
   </w:body>
 </w:document>
+</file>
+
+<file path=word/numbering.xml><?xml version="1.0" encoding="utf-8"?>
+<w:numbering xmlns:wpc="http://schemas.microsoft.com/office/word/2010/wordprocessingCanvas" xmlns:cx="http://schemas.microsoft.com/office/drawing/2014/chartex" xmlns:cx1="http://schemas.microsoft.com/office/drawing/2015/9/8/chartex" xmlns:cx2="http://schemas.microsoft.com/office/drawing/2015/10/21/chartex" xmlns:cx3="http://schemas.microsoft.com/office/drawing/2016/5/9/chartex" xmlns:cx4="http://schemas.microsoft.com/office/drawing/2016/5/10/chartex" xmlns:cx5="http://schemas.microsoft.com/office/drawing/2016/5/11/chartex" xmlns:cx6="http://schemas.microsoft.com/office/drawing/2016/5/12/chartex" xmlns:cx7="http://schemas.microsoft.com/office/drawing/2016/5/13/chartex" xmlns:cx8="http://schemas.microsoft.com/office/drawing/2016/5/14/chartex" xmlns:mc="http://schemas.openxmlformats.org/markup-compatibility/2006" xmlns:aink="http://schemas.microsoft.com/office/drawing/2016/ink" xmlns:am3d="http://schemas.microsoft.com/office/drawing/2017/model3d" xmlns:o="urn:schemas-microsoft-com:office:office" xmlns:r="http://schemas.openxmlformats.org/officeDocument/2006/relationships" xmlns:m="http://schemas.openxmlformats.org/officeDocument/2006/math" xmlns:v="urn:schemas-microsoft-com:vml" xmlns:wp14="http://schemas.microsoft.com/office/word/2010/wordprocessingDrawing" xmlns:wp="http://schemas.openxmlformats.org/drawingml/2006/wordprocessingDrawing" xmlns:w10="urn:schemas-microsoft-com:office:word" xmlns:w="http://schemas.openxmlformats.org/wordprocessingml/2006/main" xmlns:w14="http://schemas.microsoft.com/office/word/2010/wordml" xmlns:w15="http://schemas.microsoft.com/office/word/2012/wordml" xmlns:w16cex="http://schemas.microsoft.com/office/word/2018/wordml/cex" xmlns:w16cid="http://schemas.microsoft.com/office/word/2016/wordml/cid" xmlns:w16="http://schemas.microsoft.com/office/word/2018/wordml" xmlns:w16sdtdh="http://schemas.microsoft.com/office/word/2020/wordml/sdtdatahash" xmlns:w16se="http://schemas.microsoft.com/office/word/2015/wordml/symex" xmlns:wpg="http://schemas.microsoft.com/office/word/2010/wordprocessingGroup" xmlns:wpi="http://schemas.microsoft.com/office/word/2010/wordprocessingInk" xmlns:wne="http://schemas.microsoft.com/office/word/2006/wordml" xmlns:wps="http://schemas.microsoft.com/office/word/2010/wordprocessingShape" mc:Ignorable="w14 w15 w16se w16cid w16 w16cex w16sdtdh wp14">
+  <w:abstractNum w:abstractNumId="0" w15:restartNumberingAfterBreak="0">
+    <w:nsid w:val="7F09604A"/>
+    <w:multiLevelType w:val="multilevel"/>
+    <w:tmpl w:val="A25C506A"/>
+    <w:lvl w:ilvl="0">
+      <w:start w:val="1"/>
+      <w:numFmt w:val="bullet"/>
+      <w:lvlText w:val=""/>
+      <w:lvlJc w:val="left"/>
+      <w:pPr>
+        <w:tabs>
+          <w:tab w:val="num" w:pos="720"/>
+        </w:tabs>
+        <w:ind w:left="720" w:hanging="360"/>
+      </w:pPr>
+      <w:rPr>
+        <w:rFonts w:ascii="Symbol" w:hAnsi="Symbol" w:hint="default"/>
+        <w:sz w:val="20"/>
+      </w:rPr>
+    </w:lvl>
+    <w:lvl w:ilvl="1" w:tentative="1">
+      <w:start w:val="1"/>
+      <w:numFmt w:val="bullet"/>
+      <w:lvlText w:val="o"/>
+      <w:lvlJc w:val="left"/>
+      <w:pPr>
+        <w:tabs>
+          <w:tab w:val="num" w:pos="1440"/>
+        </w:tabs>
+        <w:ind w:left="1440" w:hanging="360"/>
+      </w:pPr>
+      <w:rPr>
+        <w:rFonts w:ascii="Courier New" w:hAnsi="Courier New" w:hint="default"/>
+        <w:sz w:val="20"/>
+      </w:rPr>
+    </w:lvl>
+    <w:lvl w:ilvl="2" w:tentative="1">
+      <w:start w:val="1"/>
+      <w:numFmt w:val="bullet"/>
+      <w:lvlText w:val=""/>
+      <w:lvlJc w:val="left"/>
+      <w:pPr>
+        <w:tabs>
+          <w:tab w:val="num" w:pos="2160"/>
+        </w:tabs>
+        <w:ind w:left="2160" w:hanging="360"/>
+      </w:pPr>
+      <w:rPr>
+        <w:rFonts w:ascii="Wingdings" w:hAnsi="Wingdings" w:hint="default"/>
+        <w:sz w:val="20"/>
+      </w:rPr>
+    </w:lvl>
+    <w:lvl w:ilvl="3" w:tentative="1">
+      <w:start w:val="1"/>
+      <w:numFmt w:val="bullet"/>
+      <w:lvlText w:val=""/>
+      <w:lvlJc w:val="left"/>
+      <w:pPr>
+        <w:tabs>
+          <w:tab w:val="num" w:pos="2880"/>
+        </w:tabs>
+        <w:ind w:left="2880" w:hanging="360"/>
+      </w:pPr>
+      <w:rPr>
+        <w:rFonts w:ascii="Wingdings" w:hAnsi="Wingdings" w:hint="default"/>
+        <w:sz w:val="20"/>
+      </w:rPr>
+    </w:lvl>
+    <w:lvl w:ilvl="4" w:tentative="1">
+      <w:start w:val="1"/>
+      <w:numFmt w:val="bullet"/>
+      <w:lvlText w:val=""/>
+      <w:lvlJc w:val="left"/>
+      <w:pPr>
+        <w:tabs>
+          <w:tab w:val="num" w:pos="3600"/>
+        </w:tabs>
+        <w:ind w:left="3600" w:hanging="360"/>
+      </w:pPr>
+      <w:rPr>
+        <w:rFonts w:ascii="Wingdings" w:hAnsi="Wingdings" w:hint="default"/>
+        <w:sz w:val="20"/>
+      </w:rPr>
+    </w:lvl>
+    <w:lvl w:ilvl="5" w:tentative="1">
+      <w:start w:val="1"/>
+      <w:numFmt w:val="bullet"/>
+      <w:lvlText w:val=""/>
+      <w:lvlJc w:val="left"/>
+      <w:pPr>
+        <w:tabs>
+          <w:tab w:val="num" w:pos="4320"/>
+        </w:tabs>
+        <w:ind w:left="4320" w:hanging="360"/>
+      </w:pPr>
+      <w:rPr>
+        <w:rFonts w:ascii="Wingdings" w:hAnsi="Wingdings" w:hint="default"/>
+        <w:sz w:val="20"/>
+      </w:rPr>
+    </w:lvl>
+    <w:lvl w:ilvl="6" w:tentative="1">
+      <w:start w:val="1"/>
+      <w:numFmt w:val="bullet"/>
+      <w:lvlText w:val=""/>
+      <w:lvlJc w:val="left"/>
+      <w:pPr>
+        <w:tabs>
+          <w:tab w:val="num" w:pos="5040"/>
+        </w:tabs>
+        <w:ind w:left="5040" w:hanging="360"/>
+      </w:pPr>
+      <w:rPr>
+        <w:rFonts w:ascii="Wingdings" w:hAnsi="Wingdings" w:hint="default"/>
+        <w:sz w:val="20"/>
+      </w:rPr>
+    </w:lvl>
+    <w:lvl w:ilvl="7" w:tentative="1">
+      <w:start w:val="1"/>
+      <w:numFmt w:val="bullet"/>
+      <w:lvlText w:val=""/>
+      <w:lvlJc w:val="left"/>
+      <w:pPr>
+        <w:tabs>
+          <w:tab w:val="num" w:pos="5760"/>
+        </w:tabs>
+        <w:ind w:left="5760" w:hanging="360"/>
+      </w:pPr>
+      <w:rPr>
+        <w:rFonts w:ascii="Wingdings" w:hAnsi="Wingdings" w:hint="default"/>
+        <w:sz w:val="20"/>
+      </w:rPr>
+    </w:lvl>
+    <w:lvl w:ilvl="8" w:tentative="1">
+      <w:start w:val="1"/>
+      <w:numFmt w:val="bullet"/>
+      <w:lvlText w:val=""/>
+      <w:lvlJc w:val="left"/>
+      <w:pPr>
+        <w:tabs>
+          <w:tab w:val="num" w:pos="6480"/>
+        </w:tabs>
+        <w:ind w:left="6480" w:hanging="360"/>
+      </w:pPr>
+      <w:rPr>
+        <w:rFonts w:ascii="Wingdings" w:hAnsi="Wingdings" w:hint="default"/>
+        <w:sz w:val="20"/>
+      </w:rPr>
+    </w:lvl>
+  </w:abstractNum>
+  <w:num w:numId="1">
+    <w:abstractNumId w:val="0"/>
+  </w:num>
+</w:numbering>
 </file>
 
 <file path=word/styles.xml><?xml version="1.0" encoding="utf-8"?>
@@ -600,6 +1095,40 @@
       <w:sz w:val="26"/>
     </w:rPr>
   </w:style>
+  <w:style w:type="character" w:styleId="Hyperlink">
+    <w:name w:val="Hyperlink"/>
+    <w:basedOn w:val="DefaultParagraphFont"/>
+    <w:uiPriority w:val="99"/>
+    <w:unhideWhenUsed/>
+    <w:rsid w:val="003B3989"/>
+    <w:rPr>
+      <w:color w:val="0563C1" w:themeColor="hyperlink"/>
+      <w:u w:val="single"/>
+    </w:rPr>
+  </w:style>
+  <w:style w:type="character" w:styleId="UnresolvedMention">
+    <w:name w:val="Unresolved Mention"/>
+    <w:basedOn w:val="DefaultParagraphFont"/>
+    <w:uiPriority w:val="99"/>
+    <w:semiHidden/>
+    <w:unhideWhenUsed/>
+    <w:rsid w:val="003B3989"/>
+    <w:rPr>
+      <w:color w:val="605E5C"/>
+      <w:shd w:val="clear" w:color="auto" w:fill="E1DFDD"/>
+    </w:rPr>
+  </w:style>
+  <w:style w:type="character" w:styleId="Strong">
+    <w:name w:val="Strong"/>
+    <w:basedOn w:val="DefaultParagraphFont"/>
+    <w:uiPriority w:val="22"/>
+    <w:qFormat/>
+    <w:rsid w:val="003B3989"/>
+    <w:rPr>
+      <w:b/>
+      <w:bCs/>
+    </w:rPr>
+  </w:style>
 </w:styles>
 </file>
 

</xml_diff>

<commit_message>
feat: dich bai bao sang tieng Viet
</commit_message>
<xml_diff>
--- a/Bài 3/BÀI 3.docx
+++ b/Bài 3/BÀI 3.docx
@@ -1,37 +1,588 @@
 
 <file path=word/document.xml><?xml version="1.0" encoding="utf-8"?>
-<w:document xmlns:wpc="http://schemas.microsoft.com/office/word/2010/wordprocessingCanvas" xmlns:cx="http://schemas.microsoft.com/office/drawing/2014/chartex" xmlns:cx1="http://schemas.microsoft.com/office/drawing/2015/9/8/chartex" xmlns:cx2="http://schemas.microsoft.com/office/drawing/2015/10/21/chartex" xmlns:cx3="http://schemas.microsoft.com/office/drawing/2016/5/9/chartex" xmlns:cx4="http://schemas.microsoft.com/office/drawing/2016/5/10/chartex" xmlns:cx5="http://schemas.microsoft.com/office/drawing/2016/5/11/chartex" xmlns:cx6="http://schemas.microsoft.com/office/drawing/2016/5/12/chartex" xmlns:cx7="http://schemas.microsoft.com/office/drawing/2016/5/13/chartex" xmlns:cx8="http://schemas.microsoft.com/office/drawing/2016/5/14/chartex" xmlns:mc="http://schemas.openxmlformats.org/markup-compatibility/2006" xmlns:aink="http://schemas.microsoft.com/office/drawing/2016/ink" xmlns:am3d="http://schemas.microsoft.com/office/drawing/2017/model3d" xmlns:o="urn:schemas-microsoft-com:office:office" xmlns:r="http://schemas.openxmlformats.org/officeDocument/2006/relationships" xmlns:m="http://schemas.openxmlformats.org/officeDocument/2006/math" xmlns:v="urn:schemas-microsoft-com:vml" xmlns:wp14="http://schemas.microsoft.com/office/word/2010/wordprocessingDrawing" xmlns:wp="http://schemas.openxmlformats.org/drawingml/2006/wordprocessingDrawing" xmlns:w10="urn:schemas-microsoft-com:office:word" xmlns:w="http://schemas.openxmlformats.org/wordprocessingml/2006/main" xmlns:w14="http://schemas.microsoft.com/office/word/2010/wordml" xmlns:w15="http://schemas.microsoft.com/office/word/2012/wordml" xmlns:w16cex="http://schemas.microsoft.com/office/word/2018/wordml/cex" xmlns:w16cid="http://schemas.microsoft.com/office/word/2016/wordml/cid" xmlns:w16="http://schemas.microsoft.com/office/word/2018/wordml" xmlns:w16sdtdh="http://schemas.microsoft.com/office/word/2020/wordml/sdtdatahash" xmlns:w16se="http://schemas.microsoft.com/office/word/2015/wordml/symex" xmlns:wpg="http://schemas.microsoft.com/office/word/2010/wordprocessingGroup" xmlns:wpi="http://schemas.microsoft.com/office/word/2010/wordprocessingInk" xmlns:wne="http://schemas.microsoft.com/office/word/2006/wordml" xmlns:wps="http://schemas.microsoft.com/office/word/2010/wordprocessingShape" mc:Ignorable="w14 w15 w16se w16cid w16 w16cex w16sdtdh wp14">
+<w:document xmlns:wpc="http://schemas.microsoft.com/office/word/2010/wordprocessingCanvas" xmlns:cx="http://schemas.microsoft.com/office/drawing/2014/chartex" xmlns:cx1="http://schemas.microsoft.com/office/drawing/2015/9/8/chartex" xmlns:cx2="http://schemas.microsoft.com/office/drawing/2015/10/21/chartex" xmlns:cx3="http://schemas.microsoft.com/office/drawing/2016/5/9/chartex" xmlns:cx4="http://schemas.microsoft.com/office/drawing/2016/5/10/chartex" xmlns:cx5="http://schemas.microsoft.com/office/drawing/2016/5/11/chartex" xmlns:cx6="http://schemas.microsoft.com/office/drawing/2016/5/12/chartex" xmlns:cx7="http://schemas.microsoft.com/office/drawing/2016/5/13/chartex" xmlns:cx8="http://schemas.microsoft.com/office/drawing/2016/5/14/chartex" xmlns:mc="http://schemas.openxmlformats.org/markup-compatibility/2006" xmlns:aink="http://schemas.microsoft.com/office/drawing/2016/ink" xmlns:am3d="http://schemas.microsoft.com/office/drawing/2017/model3d" xmlns:o="urn:schemas-microsoft-com:office:office" xmlns:oel="http://schemas.microsoft.com/office/2019/extlst" xmlns:r="http://schemas.openxmlformats.org/officeDocument/2006/relationships" xmlns:m="http://schemas.openxmlformats.org/officeDocument/2006/math" xmlns:v="urn:schemas-microsoft-com:vml" xmlns:wp14="http://schemas.microsoft.com/office/word/2010/wordprocessingDrawing" xmlns:wp="http://schemas.openxmlformats.org/drawingml/2006/wordprocessingDrawing" xmlns:w10="urn:schemas-microsoft-com:office:word" xmlns:w="http://schemas.openxmlformats.org/wordprocessingml/2006/main" xmlns:w14="http://schemas.microsoft.com/office/word/2010/wordml" xmlns:w15="http://schemas.microsoft.com/office/word/2012/wordml" xmlns:w16cex="http://schemas.microsoft.com/office/word/2018/wordml/cex" xmlns:w16cid="http://schemas.microsoft.com/office/word/2016/wordml/cid" xmlns:w16="http://schemas.microsoft.com/office/word/2018/wordml" xmlns:w16du="http://schemas.microsoft.com/office/word/2023/wordml/word16du" xmlns:w16sdtdh="http://schemas.microsoft.com/office/word/2020/wordml/sdtdatahash" xmlns:w16sdtfl="http://schemas.microsoft.com/office/word/2024/wordml/sdtformatlock" xmlns:w16se="http://schemas.microsoft.com/office/word/2015/wordml/symex" xmlns:wpg="http://schemas.microsoft.com/office/word/2010/wordprocessingGroup" xmlns:wpi="http://schemas.microsoft.com/office/word/2010/wordprocessingInk" xmlns:wne="http://schemas.microsoft.com/office/word/2006/wordml" xmlns:wps="http://schemas.microsoft.com/office/word/2010/wordprocessingShape" mc:Ignorable="w14 w15 w16se w16cid w16 w16cex w16sdtdh w16sdtfl w16du wp14">
   <w:body>
     <w:p>
       <w:pPr>
-        <w:rPr>
-          <w:sz w:val="28"/>
-          <w:szCs w:val="28"/>
-        </w:rPr>
-      </w:pPr>
-      <w:r>
-        <w:rPr>
-          <w:sz w:val="28"/>
-          <w:szCs w:val="28"/>
-        </w:rPr>
+        <w:spacing w:after="160" w:line="256" w:lineRule="auto"/>
+        <w:ind w:left="2880"/>
+        <w:rPr>
+          <w:rFonts w:eastAsia="Times New Roman" w:cs="Times New Roman"/>
+          <w:sz w:val="24"/>
+          <w:szCs w:val="24"/>
+        </w:rPr>
+      </w:pPr>
+      <w:r>
+        <w:rPr>
+          <w:noProof/>
+        </w:rPr>
+        <w:drawing>
+          <wp:anchor distT="114300" distB="114300" distL="114300" distR="114300" simplePos="0" relativeHeight="251659264" behindDoc="1" locked="0" layoutInCell="1" hidden="0" allowOverlap="1" wp14:anchorId="6E8F1FAC" wp14:editId="1A5CC8C0">
+            <wp:simplePos x="0" y="0"/>
+            <wp:positionH relativeFrom="column">
+              <wp:posOffset>234974</wp:posOffset>
+            </wp:positionH>
+            <wp:positionV relativeFrom="paragraph">
+              <wp:posOffset>-40940</wp:posOffset>
+            </wp:positionV>
+            <wp:extent cx="5243513" cy="9004011"/>
+            <wp:effectExtent l="0" t="0" r="0" b="0"/>
+            <wp:wrapNone/>
+            <wp:docPr id="2" name="image2.png"/>
+            <wp:cNvGraphicFramePr/>
+            <a:graphic xmlns:a="http://schemas.openxmlformats.org/drawingml/2006/main">
+              <a:graphicData uri="http://schemas.openxmlformats.org/drawingml/2006/picture">
+                <pic:pic xmlns:pic="http://schemas.openxmlformats.org/drawingml/2006/picture">
+                  <pic:nvPicPr>
+                    <pic:cNvPr id="0" name="image2.png"/>
+                    <pic:cNvPicPr preferRelativeResize="0"/>
+                  </pic:nvPicPr>
+                  <pic:blipFill>
+                    <a:blip r:embed="rId5"/>
+                    <a:srcRect/>
+                    <a:stretch>
+                      <a:fillRect/>
+                    </a:stretch>
+                  </pic:blipFill>
+                  <pic:spPr>
+                    <a:xfrm>
+                      <a:off x="0" y="0"/>
+                      <a:ext cx="5243513" cy="9004011"/>
+                    </a:xfrm>
+                    <a:prstGeom prst="rect">
+                      <a:avLst/>
+                    </a:prstGeom>
+                    <a:ln/>
+                  </pic:spPr>
+                </pic:pic>
+              </a:graphicData>
+            </a:graphic>
+          </wp:anchor>
+        </w:drawing>
+      </w:r>
+    </w:p>
+    <w:p>
+      <w:pPr>
+        <w:spacing w:after="160" w:line="256" w:lineRule="auto"/>
+        <w:ind w:hanging="360"/>
+        <w:jc w:val="center"/>
+        <w:rPr>
+          <w:rFonts w:eastAsia="Times New Roman" w:cs="Times New Roman"/>
+          <w:sz w:val="24"/>
+          <w:szCs w:val="24"/>
+        </w:rPr>
+      </w:pPr>
+    </w:p>
+    <w:p>
+      <w:pPr>
+        <w:spacing w:after="160" w:line="256" w:lineRule="auto"/>
+        <w:ind w:hanging="360"/>
+        <w:jc w:val="center"/>
+        <w:rPr>
+          <w:rFonts w:eastAsia="Times New Roman" w:cs="Times New Roman"/>
+          <w:sz w:val="24"/>
+          <w:szCs w:val="24"/>
+        </w:rPr>
+      </w:pPr>
+    </w:p>
+    <w:p>
+      <w:pPr>
+        <w:spacing w:after="160" w:line="256" w:lineRule="auto"/>
+        <w:ind w:hanging="360"/>
+        <w:jc w:val="center"/>
+        <w:rPr>
+          <w:rFonts w:eastAsia="Times New Roman" w:cs="Times New Roman"/>
+          <w:sz w:val="24"/>
+          <w:szCs w:val="24"/>
+        </w:rPr>
+      </w:pPr>
+      <w:r>
+        <w:rPr>
+          <w:rFonts w:eastAsia="Times New Roman" w:cs="Times New Roman"/>
+          <w:sz w:val="24"/>
+          <w:szCs w:val="24"/>
+        </w:rPr>
+        <w:t>UỶ BAN NHÂN DÂN</w:t>
+      </w:r>
+    </w:p>
+    <w:p>
+      <w:pPr>
+        <w:spacing w:after="160" w:line="256" w:lineRule="auto"/>
+        <w:ind w:hanging="280"/>
+        <w:jc w:val="center"/>
+        <w:rPr>
+          <w:rFonts w:eastAsia="Times New Roman" w:cs="Times New Roman"/>
+          <w:sz w:val="24"/>
+          <w:szCs w:val="24"/>
+        </w:rPr>
+      </w:pPr>
+      <w:r>
+        <w:rPr>
+          <w:rFonts w:eastAsia="Times New Roman" w:cs="Times New Roman"/>
+          <w:sz w:val="24"/>
+          <w:szCs w:val="24"/>
+        </w:rPr>
+        <w:t>THÀNH PHỐ HỒ CHÍ MINH</w:t>
+      </w:r>
+    </w:p>
+    <w:p>
+      <w:pPr>
+        <w:spacing w:after="160" w:line="256" w:lineRule="auto"/>
+        <w:ind w:hanging="360"/>
+        <w:jc w:val="center"/>
+        <w:rPr>
+          <w:rFonts w:eastAsia="Times New Roman" w:cs="Times New Roman"/>
+          <w:b/>
+          <w:sz w:val="24"/>
+          <w:szCs w:val="24"/>
+        </w:rPr>
+      </w:pPr>
+      <w:r>
+        <w:rPr>
+          <w:rFonts w:eastAsia="Times New Roman" w:cs="Times New Roman"/>
+          <w:b/>
+          <w:sz w:val="24"/>
+          <w:szCs w:val="24"/>
+        </w:rPr>
+        <w:t>TRƯỜNG ĐẠI HỌC SÀI GÒN</w:t>
+      </w:r>
+    </w:p>
+    <w:p>
+      <w:pPr>
+        <w:spacing w:after="160" w:line="256" w:lineRule="auto"/>
+        <w:ind w:hanging="360"/>
+        <w:jc w:val="center"/>
+        <w:rPr>
+          <w:rFonts w:eastAsia="Times New Roman" w:cs="Times New Roman"/>
+          <w:sz w:val="24"/>
+          <w:szCs w:val="24"/>
+        </w:rPr>
+      </w:pPr>
+      <w:r>
+        <w:rPr>
+          <w:rFonts w:eastAsia="Times New Roman" w:cs="Times New Roman"/>
+          <w:b/>
+          <w:noProof/>
+          <w:sz w:val="24"/>
+          <w:szCs w:val="24"/>
+        </w:rPr>
+        <w:drawing>
+          <wp:inline distT="114300" distB="114300" distL="114300" distR="114300" wp14:anchorId="537BCFC1" wp14:editId="4FDE0444">
+            <wp:extent cx="1549237" cy="1549237"/>
+            <wp:effectExtent l="0" t="0" r="0" b="0"/>
+            <wp:docPr id="1" name="image1.png"/>
+            <wp:cNvGraphicFramePr/>
+            <a:graphic xmlns:a="http://schemas.openxmlformats.org/drawingml/2006/main">
+              <a:graphicData uri="http://schemas.openxmlformats.org/drawingml/2006/picture">
+                <pic:pic xmlns:pic="http://schemas.openxmlformats.org/drawingml/2006/picture">
+                  <pic:nvPicPr>
+                    <pic:cNvPr id="0" name="image1.png"/>
+                    <pic:cNvPicPr preferRelativeResize="0"/>
+                  </pic:nvPicPr>
+                  <pic:blipFill>
+                    <a:blip r:embed="rId6"/>
+                    <a:srcRect/>
+                    <a:stretch>
+                      <a:fillRect/>
+                    </a:stretch>
+                  </pic:blipFill>
+                  <pic:spPr>
+                    <a:xfrm>
+                      <a:off x="0" y="0"/>
+                      <a:ext cx="1549237" cy="1549237"/>
+                    </a:xfrm>
+                    <a:prstGeom prst="rect">
+                      <a:avLst/>
+                    </a:prstGeom>
+                    <a:ln/>
+                  </pic:spPr>
+                </pic:pic>
+              </a:graphicData>
+            </a:graphic>
+          </wp:inline>
+        </w:drawing>
+      </w:r>
+    </w:p>
+    <w:p>
+      <w:pPr>
+        <w:spacing w:after="160" w:line="256" w:lineRule="auto"/>
+        <w:ind w:hanging="360"/>
+        <w:jc w:val="center"/>
+        <w:rPr>
+          <w:rFonts w:eastAsia="Times New Roman" w:cs="Times New Roman"/>
+          <w:b/>
+          <w:sz w:val="24"/>
+          <w:szCs w:val="24"/>
+        </w:rPr>
+      </w:pPr>
+      <w:r>
+        <w:rPr>
+          <w:rFonts w:eastAsia="Times New Roman" w:cs="Times New Roman"/>
+          <w:b/>
+          <w:sz w:val="24"/>
+          <w:szCs w:val="24"/>
+        </w:rPr>
+        <w:t>BÁO CÁO TIỂU LUẬN</w:t>
+      </w:r>
+    </w:p>
+    <w:p>
+      <w:pPr>
+        <w:spacing w:after="160" w:line="256" w:lineRule="auto"/>
+        <w:ind w:hanging="360"/>
+        <w:jc w:val="center"/>
+        <w:rPr>
+          <w:rFonts w:eastAsia="Times New Roman" w:cs="Times New Roman"/>
+          <w:b/>
+          <w:sz w:val="24"/>
+          <w:szCs w:val="24"/>
+        </w:rPr>
+      </w:pPr>
+      <w:r>
+        <w:rPr>
+          <w:rFonts w:eastAsia="Times New Roman" w:cs="Times New Roman"/>
+          <w:b/>
+          <w:sz w:val="24"/>
+          <w:szCs w:val="24"/>
+        </w:rPr>
+        <w:t xml:space="preserve">KHẢO SÁT BÀI BÁO CHO DỮ LIỆU AMES HOUSING </w:t>
+      </w:r>
+    </w:p>
+    <w:p>
+      <w:pPr>
+        <w:spacing w:after="160" w:line="256" w:lineRule="auto"/>
+        <w:ind w:hanging="360"/>
+        <w:jc w:val="center"/>
+        <w:rPr>
+          <w:rFonts w:eastAsia="Times New Roman" w:cs="Times New Roman"/>
+          <w:b/>
+          <w:i/>
+          <w:sz w:val="24"/>
+          <w:szCs w:val="24"/>
+        </w:rPr>
+      </w:pPr>
+    </w:p>
+    <w:p>
+      <w:pPr>
+        <w:spacing w:after="160" w:line="256" w:lineRule="auto"/>
+        <w:ind w:hanging="360"/>
+        <w:jc w:val="center"/>
+        <w:rPr>
+          <w:rFonts w:eastAsia="Times New Roman" w:cs="Times New Roman"/>
+          <w:b/>
+          <w:sz w:val="24"/>
+          <w:szCs w:val="24"/>
+        </w:rPr>
+      </w:pPr>
+      <w:r>
+        <w:rPr>
+          <w:rFonts w:eastAsia="Times New Roman" w:cs="Times New Roman"/>
+          <w:b/>
+          <w:sz w:val="24"/>
+          <w:szCs w:val="24"/>
+        </w:rPr>
+        <w:t>Thông tin sinh viên:</w:t>
+      </w:r>
+    </w:p>
+    <w:p>
+      <w:pPr>
+        <w:spacing w:after="160" w:line="256" w:lineRule="auto"/>
+        <w:ind w:hanging="360"/>
+        <w:jc w:val="center"/>
+        <w:rPr>
+          <w:rFonts w:eastAsia="Times New Roman" w:cs="Times New Roman"/>
+          <w:sz w:val="24"/>
+          <w:szCs w:val="24"/>
+        </w:rPr>
+      </w:pPr>
+      <w:r>
+        <w:rPr>
+          <w:rFonts w:eastAsia="Times New Roman" w:cs="Times New Roman"/>
+          <w:sz w:val="24"/>
+          <w:szCs w:val="24"/>
+        </w:rPr>
+        <w:t>Nguyễn Hữu Lộc – 3122410213</w:t>
+      </w:r>
+    </w:p>
+    <w:p>
+      <w:pPr>
+        <w:spacing w:after="160" w:line="256" w:lineRule="auto"/>
+        <w:ind w:hanging="360"/>
+        <w:jc w:val="center"/>
+        <w:rPr>
+          <w:rFonts w:eastAsia="Times New Roman" w:cs="Times New Roman"/>
+          <w:sz w:val="24"/>
+          <w:szCs w:val="24"/>
+        </w:rPr>
+      </w:pPr>
+      <w:r>
+        <w:rPr>
+          <w:rFonts w:eastAsia="Times New Roman" w:cs="Times New Roman"/>
+          <w:sz w:val="24"/>
+          <w:szCs w:val="24"/>
+        </w:rPr>
+        <w:t>Văn Tuấn Kiệt - 3122410202</w:t>
+      </w:r>
+    </w:p>
+    <w:p>
+      <w:pPr>
+        <w:spacing w:after="160" w:line="256" w:lineRule="auto"/>
+        <w:ind w:hanging="360"/>
+        <w:jc w:val="center"/>
+        <w:rPr>
+          <w:rFonts w:eastAsia="Times New Roman" w:cs="Times New Roman"/>
+          <w:sz w:val="24"/>
+          <w:szCs w:val="24"/>
+        </w:rPr>
+      </w:pPr>
+      <w:r>
+        <w:rPr>
+          <w:rFonts w:eastAsia="Times New Roman" w:cs="Times New Roman"/>
+          <w:sz w:val="24"/>
+          <w:szCs w:val="24"/>
+        </w:rPr>
+        <w:t>Mai Phúc Lâm - 3122410207</w:t>
+      </w:r>
+    </w:p>
+    <w:p>
+      <w:pPr>
+        <w:spacing w:after="160" w:line="256" w:lineRule="auto"/>
+        <w:ind w:hanging="360"/>
+        <w:jc w:val="center"/>
+        <w:rPr>
+          <w:rFonts w:eastAsia="Times New Roman" w:cs="Times New Roman"/>
+          <w:sz w:val="24"/>
+          <w:szCs w:val="24"/>
+        </w:rPr>
+      </w:pPr>
+      <w:r>
+        <w:rPr>
+          <w:rFonts w:eastAsia="Times New Roman" w:cs="Times New Roman"/>
+          <w:sz w:val="24"/>
+          <w:szCs w:val="24"/>
+        </w:rPr>
+        <w:t>Nguyễn Đức Duy Lâm - 3122410208</w:t>
+      </w:r>
+    </w:p>
+    <w:p>
+      <w:pPr>
+        <w:spacing w:after="160" w:line="256" w:lineRule="auto"/>
+        <w:ind w:hanging="360"/>
+        <w:jc w:val="center"/>
+        <w:rPr>
+          <w:rFonts w:eastAsia="Times New Roman" w:cs="Times New Roman"/>
+          <w:b/>
+          <w:sz w:val="24"/>
+          <w:szCs w:val="24"/>
+        </w:rPr>
+      </w:pPr>
+    </w:p>
+    <w:p>
+      <w:pPr>
+        <w:spacing w:before="240" w:after="240" w:line="256" w:lineRule="auto"/>
+        <w:ind w:hanging="360"/>
+        <w:jc w:val="center"/>
+        <w:rPr>
+          <w:rFonts w:eastAsia="Times New Roman" w:cs="Times New Roman"/>
+          <w:b/>
+          <w:sz w:val="24"/>
+          <w:szCs w:val="24"/>
+        </w:rPr>
+      </w:pPr>
+    </w:p>
+    <w:p>
+      <w:pPr>
+        <w:spacing w:before="240" w:after="240" w:line="256" w:lineRule="auto"/>
+        <w:ind w:hanging="360"/>
+        <w:jc w:val="center"/>
+        <w:rPr>
+          <w:rFonts w:eastAsia="Times New Roman" w:cs="Times New Roman"/>
+          <w:b/>
+          <w:sz w:val="24"/>
+          <w:szCs w:val="24"/>
+        </w:rPr>
+      </w:pPr>
+    </w:p>
+    <w:p>
+      <w:pPr>
+        <w:spacing w:before="240" w:after="240" w:line="256" w:lineRule="auto"/>
+        <w:ind w:hanging="360"/>
+        <w:jc w:val="center"/>
+        <w:rPr>
+          <w:rFonts w:eastAsia="Times New Roman" w:cs="Times New Roman"/>
+          <w:b/>
+          <w:sz w:val="24"/>
+          <w:szCs w:val="24"/>
+        </w:rPr>
+      </w:pPr>
+    </w:p>
+    <w:p>
+      <w:pPr>
+        <w:spacing w:before="240" w:after="240" w:line="256" w:lineRule="auto"/>
+        <w:ind w:hanging="360"/>
+        <w:jc w:val="center"/>
+        <w:rPr>
+          <w:rFonts w:eastAsia="Times New Roman" w:cs="Times New Roman"/>
+          <w:sz w:val="24"/>
+          <w:szCs w:val="24"/>
+        </w:rPr>
+      </w:pPr>
+      <w:r>
+        <w:rPr>
+          <w:rFonts w:eastAsia="Times New Roman" w:cs="Times New Roman"/>
+          <w:b/>
+          <w:sz w:val="24"/>
+          <w:szCs w:val="24"/>
+        </w:rPr>
+        <w:t>Giảng viên:</w:t>
+      </w:r>
+      <w:r>
+        <w:rPr>
+          <w:rFonts w:eastAsia="Times New Roman" w:cs="Times New Roman"/>
+          <w:sz w:val="24"/>
+          <w:szCs w:val="24"/>
+        </w:rPr>
+        <w:t xml:space="preserve"> Đỗ Như Tài</w:t>
+      </w:r>
+    </w:p>
+    <w:p>
+      <w:pPr>
+        <w:spacing w:before="240" w:after="240" w:line="256" w:lineRule="auto"/>
+        <w:ind w:hanging="360"/>
+        <w:jc w:val="center"/>
+        <w:rPr>
+          <w:rFonts w:eastAsia="Times New Roman" w:cs="Times New Roman"/>
+          <w:sz w:val="24"/>
+          <w:szCs w:val="24"/>
+        </w:rPr>
+      </w:pPr>
+    </w:p>
+    <w:p>
+      <w:pPr>
+        <w:spacing w:before="240" w:after="240" w:line="256" w:lineRule="auto"/>
+        <w:ind w:hanging="360"/>
+        <w:jc w:val="center"/>
+        <w:rPr>
+          <w:rFonts w:eastAsia="Times New Roman" w:cs="Times New Roman"/>
+          <w:sz w:val="24"/>
+          <w:szCs w:val="24"/>
+        </w:rPr>
+      </w:pPr>
+    </w:p>
+    <w:p>
+      <w:pPr>
+        <w:spacing w:after="160" w:line="256" w:lineRule="auto"/>
+        <w:ind w:hanging="360"/>
+        <w:jc w:val="center"/>
+        <w:rPr>
+          <w:rFonts w:eastAsia="Times New Roman" w:cs="Times New Roman"/>
+          <w:b/>
+          <w:sz w:val="24"/>
+          <w:szCs w:val="24"/>
+        </w:rPr>
+      </w:pPr>
+      <w:r>
+        <w:rPr>
+          <w:rFonts w:eastAsia="Times New Roman" w:cs="Times New Roman"/>
+          <w:b/>
+          <w:sz w:val="24"/>
+          <w:szCs w:val="24"/>
+        </w:rPr>
+        <w:t>Thành phố Hồ Chí Minh, 2/2025</w:t>
+      </w:r>
+    </w:p>
+    <w:p>
+      <w:pPr>
+        <w:spacing w:after="160" w:line="256" w:lineRule="auto"/>
+        <w:ind w:left="1080" w:hanging="360"/>
+        <w:jc w:val="center"/>
+        <w:rPr>
+          <w:rFonts w:eastAsia="Times New Roman" w:cs="Times New Roman"/>
+          <w:b/>
+          <w:sz w:val="24"/>
+          <w:szCs w:val="24"/>
+        </w:rPr>
+      </w:pPr>
+      <w:r>
+        <w:rPr>
+          <w:rFonts w:eastAsia="Times New Roman" w:cs="Times New Roman"/>
+          <w:b/>
+          <w:sz w:val="24"/>
+          <w:szCs w:val="24"/>
+        </w:rPr>
+        <w:t xml:space="preserve"> </w:t>
+      </w:r>
+    </w:p>
+    <w:p>
+      <w:pPr>
+        <w:spacing w:after="160" w:line="259" w:lineRule="auto"/>
+        <w:jc w:val="left"/>
+        <w:rPr>
+          <w:sz w:val="28"/>
+          <w:szCs w:val="28"/>
+        </w:rPr>
+      </w:pPr>
+      <w:r>
+        <w:rPr>
+          <w:sz w:val="28"/>
+          <w:szCs w:val="28"/>
+        </w:rPr>
+        <w:lastRenderedPageBreak/>
+        <w:t>// Mục lục</w:t>
+      </w:r>
+      <w:r>
+        <w:rPr>
+          <w:sz w:val="28"/>
+          <w:szCs w:val="28"/>
+        </w:rPr>
+        <w:br w:type="page"/>
+      </w:r>
+    </w:p>
+    <w:p>
+      <w:pPr>
+        <w:rPr>
+          <w:sz w:val="28"/>
+          <w:szCs w:val="28"/>
+        </w:rPr>
+      </w:pPr>
+      <w:r>
+        <w:rPr>
+          <w:sz w:val="28"/>
+          <w:szCs w:val="28"/>
+        </w:rPr>
+        <w:lastRenderedPageBreak/>
         <w:t>BÀI 3</w:t>
       </w:r>
     </w:p>
     <w:p>
       <w:pPr>
-        <w:rPr>
-          <w:sz w:val="28"/>
-          <w:szCs w:val="28"/>
-        </w:rPr>
-      </w:pPr>
-      <w:r>
-        <w:rPr>
-          <w:sz w:val="28"/>
-          <w:szCs w:val="28"/>
-        </w:rPr>
-        <w:t xml:space="preserve">Link báo : </w:t>
-      </w:r>
-      <w:hyperlink r:id="rId5" w:history="1">
+        <w:jc w:val="left"/>
+        <w:rPr>
+          <w:sz w:val="28"/>
+          <w:szCs w:val="28"/>
+        </w:rPr>
+      </w:pPr>
+      <w:r>
+        <w:rPr>
+          <w:sz w:val="28"/>
+          <w:szCs w:val="28"/>
+        </w:rPr>
+        <w:t>Link</w:t>
+      </w:r>
+      <w:r>
+        <w:rPr>
+          <w:sz w:val="28"/>
+          <w:szCs w:val="28"/>
+        </w:rPr>
+        <w:t xml:space="preserve"> bài </w:t>
+      </w:r>
+      <w:r>
+        <w:rPr>
+          <w:sz w:val="28"/>
+          <w:szCs w:val="28"/>
+        </w:rPr>
+        <w:t xml:space="preserve">báo: </w:t>
+      </w:r>
+      <w:hyperlink r:id="rId7" w:history="1">
         <w:r>
           <w:rPr>
             <w:rStyle w:val="Hyperlink"/>
@@ -357,7 +908,7 @@
 </file>
 
 <file path=word/numbering.xml><?xml version="1.0" encoding="utf-8"?>
-<w:numbering xmlns:wpc="http://schemas.microsoft.com/office/word/2010/wordprocessingCanvas" xmlns:cx="http://schemas.microsoft.com/office/drawing/2014/chartex" xmlns:cx1="http://schemas.microsoft.com/office/drawing/2015/9/8/chartex" xmlns:cx2="http://schemas.microsoft.com/office/drawing/2015/10/21/chartex" xmlns:cx3="http://schemas.microsoft.com/office/drawing/2016/5/9/chartex" xmlns:cx4="http://schemas.microsoft.com/office/drawing/2016/5/10/chartex" xmlns:cx5="http://schemas.microsoft.com/office/drawing/2016/5/11/chartex" xmlns:cx6="http://schemas.microsoft.com/office/drawing/2016/5/12/chartex" xmlns:cx7="http://schemas.microsoft.com/office/drawing/2016/5/13/chartex" xmlns:cx8="http://schemas.microsoft.com/office/drawing/2016/5/14/chartex" xmlns:mc="http://schemas.openxmlformats.org/markup-compatibility/2006" xmlns:aink="http://schemas.microsoft.com/office/drawing/2016/ink" xmlns:am3d="http://schemas.microsoft.com/office/drawing/2017/model3d" xmlns:o="urn:schemas-microsoft-com:office:office" xmlns:r="http://schemas.openxmlformats.org/officeDocument/2006/relationships" xmlns:m="http://schemas.openxmlformats.org/officeDocument/2006/math" xmlns:v="urn:schemas-microsoft-com:vml" xmlns:wp14="http://schemas.microsoft.com/office/word/2010/wordprocessingDrawing" xmlns:wp="http://schemas.openxmlformats.org/drawingml/2006/wordprocessingDrawing" xmlns:w10="urn:schemas-microsoft-com:office:word" xmlns:w="http://schemas.openxmlformats.org/wordprocessingml/2006/main" xmlns:w14="http://schemas.microsoft.com/office/word/2010/wordml" xmlns:w15="http://schemas.microsoft.com/office/word/2012/wordml" xmlns:w16cex="http://schemas.microsoft.com/office/word/2018/wordml/cex" xmlns:w16cid="http://schemas.microsoft.com/office/word/2016/wordml/cid" xmlns:w16="http://schemas.microsoft.com/office/word/2018/wordml" xmlns:w16sdtdh="http://schemas.microsoft.com/office/word/2020/wordml/sdtdatahash" xmlns:w16se="http://schemas.microsoft.com/office/word/2015/wordml/symex" xmlns:wpg="http://schemas.microsoft.com/office/word/2010/wordprocessingGroup" xmlns:wpi="http://schemas.microsoft.com/office/word/2010/wordprocessingInk" xmlns:wne="http://schemas.microsoft.com/office/word/2006/wordml" xmlns:wps="http://schemas.microsoft.com/office/word/2010/wordprocessingShape" mc:Ignorable="w14 w15 w16se w16cid w16 w16cex w16sdtdh wp14">
+<w:numbering xmlns:wpc="http://schemas.microsoft.com/office/word/2010/wordprocessingCanvas" xmlns:cx="http://schemas.microsoft.com/office/drawing/2014/chartex" xmlns:cx1="http://schemas.microsoft.com/office/drawing/2015/9/8/chartex" xmlns:cx2="http://schemas.microsoft.com/office/drawing/2015/10/21/chartex" xmlns:cx3="http://schemas.microsoft.com/office/drawing/2016/5/9/chartex" xmlns:cx4="http://schemas.microsoft.com/office/drawing/2016/5/10/chartex" xmlns:cx5="http://schemas.microsoft.com/office/drawing/2016/5/11/chartex" xmlns:cx6="http://schemas.microsoft.com/office/drawing/2016/5/12/chartex" xmlns:cx7="http://schemas.microsoft.com/office/drawing/2016/5/13/chartex" xmlns:cx8="http://schemas.microsoft.com/office/drawing/2016/5/14/chartex" xmlns:mc="http://schemas.openxmlformats.org/markup-compatibility/2006" xmlns:aink="http://schemas.microsoft.com/office/drawing/2016/ink" xmlns:am3d="http://schemas.microsoft.com/office/drawing/2017/model3d" xmlns:o="urn:schemas-microsoft-com:office:office" xmlns:oel="http://schemas.microsoft.com/office/2019/extlst" xmlns:r="http://schemas.openxmlformats.org/officeDocument/2006/relationships" xmlns:m="http://schemas.openxmlformats.org/officeDocument/2006/math" xmlns:v="urn:schemas-microsoft-com:vml" xmlns:wp14="http://schemas.microsoft.com/office/word/2010/wordprocessingDrawing" xmlns:wp="http://schemas.openxmlformats.org/drawingml/2006/wordprocessingDrawing" xmlns:w10="urn:schemas-microsoft-com:office:word" xmlns:w="http://schemas.openxmlformats.org/wordprocessingml/2006/main" xmlns:w14="http://schemas.microsoft.com/office/word/2010/wordml" xmlns:w15="http://schemas.microsoft.com/office/word/2012/wordml" xmlns:w16cex="http://schemas.microsoft.com/office/word/2018/wordml/cex" xmlns:w16cid="http://schemas.microsoft.com/office/word/2016/wordml/cid" xmlns:w16="http://schemas.microsoft.com/office/word/2018/wordml" xmlns:w16du="http://schemas.microsoft.com/office/word/2023/wordml/word16du" xmlns:w16sdtdh="http://schemas.microsoft.com/office/word/2020/wordml/sdtdatahash" xmlns:w16sdtfl="http://schemas.microsoft.com/office/word/2024/wordml/sdtformatlock" xmlns:w16se="http://schemas.microsoft.com/office/word/2015/wordml/symex" xmlns:wpg="http://schemas.microsoft.com/office/word/2010/wordprocessingGroup" xmlns:wpi="http://schemas.microsoft.com/office/word/2010/wordprocessingInk" xmlns:wne="http://schemas.microsoft.com/office/word/2006/wordml" xmlns:wps="http://schemas.microsoft.com/office/word/2010/wordprocessingShape" mc:Ignorable="w14 w15 w16se w16cid w16 w16cex w16sdtdh w16sdtfl w16du wp14">
   <w:abstractNum w:abstractNumId="0" w15:restartNumberingAfterBreak="0">
     <w:nsid w:val="7F09604A"/>
     <w:multiLevelType w:val="multilevel"/>
@@ -507,14 +1058,14 @@
       </w:rPr>
     </w:lvl>
   </w:abstractNum>
-  <w:num w:numId="1">
+  <w:num w:numId="1" w16cid:durableId="1557741317">
     <w:abstractNumId w:val="0"/>
   </w:num>
 </w:numbering>
 </file>
 
 <file path=word/styles.xml><?xml version="1.0" encoding="utf-8"?>
-<w:styles xmlns:mc="http://schemas.openxmlformats.org/markup-compatibility/2006" xmlns:r="http://schemas.openxmlformats.org/officeDocument/2006/relationships" xmlns:w="http://schemas.openxmlformats.org/wordprocessingml/2006/main" xmlns:w14="http://schemas.microsoft.com/office/word/2010/wordml" xmlns:w15="http://schemas.microsoft.com/office/word/2012/wordml" xmlns:w16cex="http://schemas.microsoft.com/office/word/2018/wordml/cex" xmlns:w16cid="http://schemas.microsoft.com/office/word/2016/wordml/cid" xmlns:w16="http://schemas.microsoft.com/office/word/2018/wordml" xmlns:w16sdtdh="http://schemas.microsoft.com/office/word/2020/wordml/sdtdatahash" xmlns:w16se="http://schemas.microsoft.com/office/word/2015/wordml/symex" mc:Ignorable="w14 w15 w16se w16cid w16 w16cex w16sdtdh">
+<w:styles xmlns:mc="http://schemas.openxmlformats.org/markup-compatibility/2006" xmlns:r="http://schemas.openxmlformats.org/officeDocument/2006/relationships" xmlns:w="http://schemas.openxmlformats.org/wordprocessingml/2006/main" xmlns:w14="http://schemas.microsoft.com/office/word/2010/wordml" xmlns:w15="http://schemas.microsoft.com/office/word/2012/wordml" xmlns:w16cex="http://schemas.microsoft.com/office/word/2018/wordml/cex" xmlns:w16cid="http://schemas.microsoft.com/office/word/2016/wordml/cid" xmlns:w16="http://schemas.microsoft.com/office/word/2018/wordml" xmlns:w16du="http://schemas.microsoft.com/office/word/2023/wordml/word16du" xmlns:w16sdtdh="http://schemas.microsoft.com/office/word/2020/wordml/sdtdatahash" xmlns:w16sdtfl="http://schemas.microsoft.com/office/word/2024/wordml/sdtformatlock" xmlns:w16se="http://schemas.microsoft.com/office/word/2015/wordml/symex" mc:Ignorable="w14 w15 w16se w16cid w16 w16cex w16sdtdh w16sdtfl w16du">
   <w:docDefaults>
     <w:rPrDefault>
       <w:rPr>
@@ -1129,6 +1680,18 @@
       <w:bCs/>
     </w:rPr>
   </w:style>
+  <w:style w:type="character" w:styleId="FollowedHyperlink">
+    <w:name w:val="FollowedHyperlink"/>
+    <w:basedOn w:val="DefaultParagraphFont"/>
+    <w:uiPriority w:val="99"/>
+    <w:semiHidden/>
+    <w:unhideWhenUsed/>
+    <w:rsid w:val="00122FF1"/>
+    <w:rPr>
+      <w:color w:val="954F72" w:themeColor="followedHyperlink"/>
+      <w:u w:val="single"/>
+    </w:rPr>
+  </w:style>
 </w:styles>
 </file>
 

</xml_diff>

<commit_message>
feat: lam bai tap ve ipynb bai so 1
</commit_message>
<xml_diff>
--- a/Bài 3/BÀI 3.docx
+++ b/Bài 3/BÀI 3.docx
@@ -539,10 +539,11 @@
       </w:sdtPr>
       <w:sdtEndPr>
         <w:rPr>
-          <w:rFonts w:hint="default" w:ascii="Times New Roman" w:hAnsi="Times New Roman" w:cs="Times New Roman"/>
+          <w:rFonts w:hint="default" w:ascii="Times New Roman" w:hAnsi="Times New Roman" w:eastAsia="SimSun" w:cs="Times New Roman"/>
           <w:b/>
           <w:sz w:val="24"/>
           <w:szCs w:val="24"/>
+          <w:lang w:val="en-US" w:eastAsia="en-US" w:bidi="ar-SA"/>
         </w:rPr>
       </w:sdtEndPr>
       <w:sdtContent>
@@ -558,8 +559,6 @@
               <w:lang w:val="en-US"/>
             </w:rPr>
           </w:pPr>
-          <w:bookmarkStart w:id="3" w:name="_GoBack"/>
-          <w:bookmarkEnd w:id="3"/>
           <w:r>
             <w:rPr>
               <w:rFonts w:hint="default" w:ascii="Times New Roman" w:hAnsi="Times New Roman" w:eastAsia="SimSun" w:cs="Times New Roman"/>
@@ -1540,10 +1539,56 @@
           <w:szCs w:val="24"/>
           <w:lang w:val="en-US"/>
         </w:rPr>
-        <w:t>Có thể tìm bài báo thông qua một số trang web như</w:t>
-      </w:r>
-      <w:r>
-        <w:rPr>
+        <w:t xml:space="preserve">Có thể tìm bài báo thông qua một số trang web như </w:t>
+      </w:r>
+      <w:r>
+        <w:rPr>
+          <w:rStyle w:val="9"/>
+          <w:rFonts w:hint="default" w:ascii="Times New Roman" w:hAnsi="Times New Roman" w:cs="Times New Roman"/>
+          <w:sz w:val="24"/>
+          <w:szCs w:val="24"/>
+        </w:rPr>
+        <w:fldChar w:fldCharType="begin"/>
+      </w:r>
+      <w:r>
+        <w:rPr>
+          <w:rStyle w:val="9"/>
+          <w:rFonts w:hint="default" w:ascii="Times New Roman" w:hAnsi="Times New Roman" w:cs="Times New Roman"/>
+          <w:sz w:val="24"/>
+          <w:szCs w:val="24"/>
+        </w:rPr>
+        <w:instrText xml:space="preserve"> HYPERLINK "https://www.researchgate.net/publication/369437029_Price_Prediction_of_Ames_Housing_Through_Advanced_Regression_Techniques" </w:instrText>
+      </w:r>
+      <w:r>
+        <w:rPr>
+          <w:rStyle w:val="9"/>
+          <w:rFonts w:hint="default" w:ascii="Times New Roman" w:hAnsi="Times New Roman" w:cs="Times New Roman"/>
+          <w:sz w:val="24"/>
+          <w:szCs w:val="24"/>
+        </w:rPr>
+        <w:fldChar w:fldCharType="separate"/>
+      </w:r>
+      <w:r>
+        <w:rPr>
+          <w:rStyle w:val="8"/>
+          <w:rFonts w:hint="default" w:ascii="Times New Roman" w:hAnsi="Times New Roman" w:cs="Times New Roman"/>
+          <w:sz w:val="24"/>
+          <w:szCs w:val="24"/>
+        </w:rPr>
+        <w:t>researchgate</w:t>
+      </w:r>
+      <w:r>
+        <w:rPr>
+          <w:rStyle w:val="9"/>
+          <w:rFonts w:hint="default" w:ascii="Times New Roman" w:hAnsi="Times New Roman" w:cs="Times New Roman"/>
+          <w:sz w:val="24"/>
+          <w:szCs w:val="24"/>
+        </w:rPr>
+        <w:fldChar w:fldCharType="end"/>
+      </w:r>
+      <w:r>
+        <w:rPr>
+          <w:rStyle w:val="9"/>
           <w:rFonts w:hint="default" w:ascii="Times New Roman" w:hAnsi="Times New Roman" w:cs="Times New Roman"/>
           <w:sz w:val="24"/>
           <w:szCs w:val="24"/>
@@ -1553,107 +1598,43 @@
       </w:r>
       <w:r>
         <w:rPr>
-          <w:rStyle w:val="9"/>
-          <w:rFonts w:hint="default" w:ascii="Times New Roman" w:hAnsi="Times New Roman" w:cs="Times New Roman"/>
-          <w:sz w:val="24"/>
-          <w:szCs w:val="24"/>
+          <w:rFonts w:hint="default" w:ascii="Times New Roman" w:hAnsi="Times New Roman" w:cs="Times New Roman"/>
+          <w:sz w:val="24"/>
+          <w:szCs w:val="24"/>
+          <w:lang w:val="en-US"/>
+        </w:rPr>
+        <w:t xml:space="preserve">  hoặc trang </w:t>
+      </w:r>
+      <w:r>
+        <w:rPr>
+          <w:rFonts w:hint="default" w:ascii="Times New Roman" w:hAnsi="Times New Roman" w:cs="Times New Roman"/>
+          <w:sz w:val="24"/>
+          <w:szCs w:val="24"/>
+          <w:lang w:val="en-US"/>
         </w:rPr>
         <w:fldChar w:fldCharType="begin"/>
       </w:r>
       <w:r>
         <w:rPr>
-          <w:rStyle w:val="9"/>
-          <w:rFonts w:hint="default" w:ascii="Times New Roman" w:hAnsi="Times New Roman" w:cs="Times New Roman"/>
-          <w:sz w:val="24"/>
-          <w:szCs w:val="24"/>
-        </w:rPr>
-        <w:instrText xml:space="preserve"> HYPERLINK "https://www.researchgate.net/publication/369437029_Price_Prediction_of_Ames_Housing_Through_Advanced_Regression_Techniques" </w:instrText>
-      </w:r>
-      <w:r>
-        <w:rPr>
-          <w:rStyle w:val="9"/>
-          <w:rFonts w:hint="default" w:ascii="Times New Roman" w:hAnsi="Times New Roman" w:cs="Times New Roman"/>
-          <w:sz w:val="24"/>
-          <w:szCs w:val="24"/>
+          <w:rFonts w:hint="default" w:ascii="Times New Roman" w:hAnsi="Times New Roman" w:cs="Times New Roman"/>
+          <w:sz w:val="24"/>
+          <w:szCs w:val="24"/>
+          <w:lang w:val="en-US"/>
+        </w:rPr>
+        <w:instrText xml:space="preserve"> HYPERLINK "https://www.tandfonline.com/doi/abs/10.1080/10691898.2011.11889627" </w:instrText>
+      </w:r>
+      <w:r>
+        <w:rPr>
+          <w:rFonts w:hint="default" w:ascii="Times New Roman" w:hAnsi="Times New Roman" w:cs="Times New Roman"/>
+          <w:sz w:val="24"/>
+          <w:szCs w:val="24"/>
+          <w:lang w:val="en-US"/>
         </w:rPr>
         <w:fldChar w:fldCharType="separate"/>
       </w:r>
       <w:r>
         <w:rPr>
-          <w:rStyle w:val="9"/>
-          <w:rFonts w:hint="default" w:ascii="Times New Roman" w:hAnsi="Times New Roman" w:cs="Times New Roman"/>
-          <w:sz w:val="24"/>
-          <w:szCs w:val="24"/>
-        </w:rPr>
-        <w:t>researchgate</w:t>
-      </w:r>
-      <w:r>
-        <w:rPr>
-          <w:rStyle w:val="9"/>
-          <w:rFonts w:hint="default" w:ascii="Times New Roman" w:hAnsi="Times New Roman" w:cs="Times New Roman"/>
-          <w:sz w:val="24"/>
-          <w:szCs w:val="24"/>
-        </w:rPr>
-        <w:fldChar w:fldCharType="end"/>
-      </w:r>
-      <w:r>
-        <w:rPr>
-          <w:rStyle w:val="9"/>
-          <w:rFonts w:hint="default" w:ascii="Times New Roman" w:hAnsi="Times New Roman" w:cs="Times New Roman"/>
-          <w:sz w:val="24"/>
-          <w:szCs w:val="24"/>
-          <w:lang w:val="en-US"/>
-        </w:rPr>
-        <w:t xml:space="preserve"> </w:t>
-      </w:r>
-      <w:r>
-        <w:rPr>
-          <w:rFonts w:hint="default" w:ascii="Times New Roman" w:hAnsi="Times New Roman" w:cs="Times New Roman"/>
-          <w:sz w:val="24"/>
-          <w:szCs w:val="24"/>
-          <w:lang w:val="en-US"/>
-        </w:rPr>
-        <w:t xml:space="preserve">  </w:t>
-      </w:r>
-      <w:r>
-        <w:rPr>
-          <w:rFonts w:hint="default" w:ascii="Times New Roman" w:hAnsi="Times New Roman" w:cs="Times New Roman"/>
-          <w:sz w:val="24"/>
-          <w:szCs w:val="24"/>
-          <w:lang w:val="en-US"/>
-        </w:rPr>
-        <w:t xml:space="preserve">hoặc trang </w:t>
-      </w:r>
-      <w:r>
-        <w:rPr>
-          <w:rFonts w:hint="default" w:ascii="Times New Roman" w:hAnsi="Times New Roman" w:cs="Times New Roman"/>
-          <w:sz w:val="24"/>
-          <w:szCs w:val="24"/>
-          <w:lang w:val="en-US"/>
-        </w:rPr>
-        <w:fldChar w:fldCharType="begin"/>
-      </w:r>
-      <w:r>
-        <w:rPr>
-          <w:rFonts w:hint="default" w:ascii="Times New Roman" w:hAnsi="Times New Roman" w:cs="Times New Roman"/>
-          <w:sz w:val="24"/>
-          <w:szCs w:val="24"/>
-          <w:lang w:val="en-US"/>
-        </w:rPr>
-        <w:instrText xml:space="preserve"> HYPERLINK "https://www.tandfonline.com/doi/abs/10.1080/10691898.2011.11889627" </w:instrText>
-      </w:r>
-      <w:r>
-        <w:rPr>
-          <w:rFonts w:hint="default" w:ascii="Times New Roman" w:hAnsi="Times New Roman" w:cs="Times New Roman"/>
-          <w:sz w:val="24"/>
-          <w:szCs w:val="24"/>
-          <w:lang w:val="en-US"/>
-        </w:rPr>
-        <w:fldChar w:fldCharType="separate"/>
-      </w:r>
-      <w:r>
-        <w:rPr>
-          <w:rStyle w:val="9"/>
+          <w:rStyle w:val="8"/>
           <w:rFonts w:hint="default" w:ascii="Times New Roman" w:hAnsi="Times New Roman" w:cs="Times New Roman"/>
           <w:sz w:val="24"/>
           <w:szCs w:val="24"/>
@@ -1801,6 +1782,7 @@
         <w:keepLines w:val="0"/>
         <w:widowControl/>
         <w:numPr>
+          <w:ilvl w:val="0"/>
           <w:numId w:val="0"/>
         </w:numPr>
         <w:suppressLineNumbers w:val="0"/>
@@ -1934,7 +1916,17 @@
           <w:sz w:val="24"/>
           <w:szCs w:val="24"/>
         </w:rPr>
-        <w:t xml:space="preserve">Nó mô tả chi tiết 79 biến (features) và 1 biến mục tiêu (target) là </w:t>
+        <w:t>Nó mô tả chi tiết 79 biến (fe</w:t>
+      </w:r>
+      <w:bookmarkStart w:id="3" w:name="_GoBack"/>
+      <w:bookmarkEnd w:id="3"/>
+      <w:r>
+        <w:rPr>
+          <w:rFonts w:hint="default" w:ascii="Times New Roman" w:hAnsi="Times New Roman" w:cs="Times New Roman"/>
+          <w:sz w:val="24"/>
+          <w:szCs w:val="24"/>
+        </w:rPr>
+        <w:t xml:space="preserve">atures) và 1 biến mục tiêu (target) là </w:t>
       </w:r>
       <w:r>
         <w:rPr>
@@ -2276,6 +2268,7 @@
         <w:keepLines w:val="0"/>
         <w:widowControl/>
         <w:numPr>
+          <w:ilvl w:val="0"/>
           <w:numId w:val="0"/>
         </w:numPr>
         <w:suppressLineNumbers w:val="0"/>
@@ -2304,6 +2297,7 @@
         <w:keepLines w:val="0"/>
         <w:widowControl/>
         <w:numPr>
+          <w:ilvl w:val="0"/>
           <w:numId w:val="0"/>
         </w:numPr>
         <w:suppressLineNumbers w:val="0"/>
@@ -2332,6 +2326,7 @@
         <w:keepLines w:val="0"/>
         <w:widowControl/>
         <w:numPr>
+          <w:ilvl w:val="0"/>
           <w:numId w:val="0"/>
         </w:numPr>
         <w:suppressLineNumbers w:val="0"/>
@@ -2360,6 +2355,7 @@
         <w:keepLines w:val="0"/>
         <w:widowControl/>
         <w:numPr>
+          <w:ilvl w:val="0"/>
           <w:numId w:val="0"/>
         </w:numPr>
         <w:suppressLineNumbers w:val="0"/>
@@ -2375,6 +2371,7 @@
     <w:p>
       <w:pPr>
         <w:numPr>
+          <w:ilvl w:val="0"/>
           <w:numId w:val="0"/>
         </w:numPr>
         <w:bidi w:val="0"/>
@@ -2388,6 +2385,7 @@
     <w:p>
       <w:pPr>
         <w:numPr>
+          <w:ilvl w:val="0"/>
           <w:numId w:val="0"/>
         </w:numPr>
         <w:spacing w:before="100" w:beforeAutospacing="1" w:after="100" w:afterAutospacing="1" w:line="240" w:lineRule="auto"/>
@@ -3242,10 +3240,10 @@
     <w:lsdException w:uiPriority="99" w:name="Balloon Text"/>
     <w:lsdException w:unhideWhenUsed="0" w:uiPriority="39" w:semiHidden="0" w:name="Table Grid"/>
     <w:lsdException w:uiPriority="99" w:name="Table Theme"/>
-    <w:lsdException w:qFormat="1" w:unhideWhenUsed="0" w:uiPriority="60" w:semiHidden="0" w:name="Light Shading"/>
+    <w:lsdException w:unhideWhenUsed="0" w:uiPriority="60" w:semiHidden="0" w:name="Light Shading"/>
     <w:lsdException w:unhideWhenUsed="0" w:uiPriority="61" w:semiHidden="0" w:name="Light List"/>
     <w:lsdException w:unhideWhenUsed="0" w:uiPriority="62" w:semiHidden="0" w:name="Light Grid"/>
-    <w:lsdException w:qFormat="1" w:unhideWhenUsed="0" w:uiPriority="63" w:semiHidden="0" w:name="Medium Shading 1"/>
+    <w:lsdException w:unhideWhenUsed="0" w:uiPriority="63" w:semiHidden="0" w:name="Medium Shading 1"/>
     <w:lsdException w:unhideWhenUsed="0" w:uiPriority="64" w:semiHidden="0" w:name="Medium Shading 2"/>
     <w:lsdException w:unhideWhenUsed="0" w:uiPriority="65" w:semiHidden="0" w:name="Medium List 1"/>
     <w:lsdException w:unhideWhenUsed="0" w:uiPriority="66" w:semiHidden="0" w:name="Medium List 2"/>
@@ -3270,12 +3268,12 @@
     <w:lsdException w:unhideWhenUsed="0" w:uiPriority="71" w:semiHidden="0" w:name="Colorful Shading Accent 1"/>
     <w:lsdException w:unhideWhenUsed="0" w:uiPriority="72" w:semiHidden="0" w:name="Colorful List Accent 1"/>
     <w:lsdException w:unhideWhenUsed="0" w:uiPriority="73" w:semiHidden="0" w:name="Colorful Grid Accent 1"/>
-    <w:lsdException w:qFormat="1" w:unhideWhenUsed="0" w:uiPriority="60" w:semiHidden="0" w:name="Light Shading Accent 2"/>
+    <w:lsdException w:unhideWhenUsed="0" w:uiPriority="60" w:semiHidden="0" w:name="Light Shading Accent 2"/>
     <w:lsdException w:unhideWhenUsed="0" w:uiPriority="61" w:semiHidden="0" w:name="Light List Accent 2"/>
     <w:lsdException w:unhideWhenUsed="0" w:uiPriority="62" w:semiHidden="0" w:name="Light Grid Accent 2"/>
     <w:lsdException w:unhideWhenUsed="0" w:uiPriority="63" w:semiHidden="0" w:name="Medium Shading 1 Accent 2"/>
     <w:lsdException w:unhideWhenUsed="0" w:uiPriority="64" w:semiHidden="0" w:name="Medium Shading 2 Accent 2"/>
-    <w:lsdException w:qFormat="1" w:unhideWhenUsed="0" w:uiPriority="65" w:semiHidden="0" w:name="Medium List 1 Accent 2"/>
+    <w:lsdException w:unhideWhenUsed="0" w:uiPriority="65" w:semiHidden="0" w:name="Medium List 1 Accent 2"/>
     <w:lsdException w:unhideWhenUsed="0" w:uiPriority="66" w:semiHidden="0" w:name="Medium List 2 Accent 2"/>
     <w:lsdException w:unhideWhenUsed="0" w:uiPriority="67" w:semiHidden="0" w:name="Medium Grid 1 Accent 2"/>
     <w:lsdException w:unhideWhenUsed="0" w:uiPriority="68" w:semiHidden="0" w:name="Medium Grid 2 Accent 2"/>
@@ -3298,12 +3296,12 @@
     <w:lsdException w:unhideWhenUsed="0" w:uiPriority="71" w:semiHidden="0" w:name="Colorful Shading Accent 3"/>
     <w:lsdException w:unhideWhenUsed="0" w:uiPriority="72" w:semiHidden="0" w:name="Colorful List Accent 3"/>
     <w:lsdException w:unhideWhenUsed="0" w:uiPriority="73" w:semiHidden="0" w:name="Colorful Grid Accent 3"/>
-    <w:lsdException w:qFormat="1" w:unhideWhenUsed="0" w:uiPriority="60" w:semiHidden="0" w:name="Light Shading Accent 4"/>
-    <w:lsdException w:qFormat="1" w:unhideWhenUsed="0" w:uiPriority="61" w:semiHidden="0" w:name="Light List Accent 4"/>
+    <w:lsdException w:unhideWhenUsed="0" w:uiPriority="60" w:semiHidden="0" w:name="Light Shading Accent 4"/>
+    <w:lsdException w:unhideWhenUsed="0" w:uiPriority="61" w:semiHidden="0" w:name="Light List Accent 4"/>
     <w:lsdException w:unhideWhenUsed="0" w:uiPriority="62" w:semiHidden="0" w:name="Light Grid Accent 4"/>
     <w:lsdException w:unhideWhenUsed="0" w:uiPriority="63" w:semiHidden="0" w:name="Medium Shading 1 Accent 4"/>
     <w:lsdException w:unhideWhenUsed="0" w:uiPriority="64" w:semiHidden="0" w:name="Medium Shading 2 Accent 4"/>
-    <w:lsdException w:qFormat="1" w:unhideWhenUsed="0" w:uiPriority="65" w:semiHidden="0" w:name="Medium List 1 Accent 4"/>
+    <w:lsdException w:unhideWhenUsed="0" w:uiPriority="65" w:semiHidden="0" w:name="Medium List 1 Accent 4"/>
     <w:lsdException w:unhideWhenUsed="0" w:uiPriority="66" w:semiHidden="0" w:name="Medium List 2 Accent 4"/>
     <w:lsdException w:unhideWhenUsed="0" w:uiPriority="67" w:semiHidden="0" w:name="Medium Grid 1 Accent 4"/>
     <w:lsdException w:unhideWhenUsed="0" w:uiPriority="68" w:semiHidden="0" w:name="Medium Grid 2 Accent 4"/>
@@ -3312,7 +3310,7 @@
     <w:lsdException w:unhideWhenUsed="0" w:uiPriority="71" w:semiHidden="0" w:name="Colorful Shading Accent 4"/>
     <w:lsdException w:unhideWhenUsed="0" w:uiPriority="72" w:semiHidden="0" w:name="Colorful List Accent 4"/>
     <w:lsdException w:unhideWhenUsed="0" w:uiPriority="73" w:semiHidden="0" w:name="Colorful Grid Accent 4"/>
-    <w:lsdException w:qFormat="1" w:unhideWhenUsed="0" w:uiPriority="60" w:semiHidden="0" w:name="Light Shading Accent 5"/>
+    <w:lsdException w:unhideWhenUsed="0" w:uiPriority="60" w:semiHidden="0" w:name="Light Shading Accent 5"/>
     <w:lsdException w:unhideWhenUsed="0" w:uiPriority="61" w:semiHidden="0" w:name="Light List Accent 5"/>
     <w:lsdException w:unhideWhenUsed="0" w:uiPriority="62" w:semiHidden="0" w:name="Light Grid Accent 5"/>
     <w:lsdException w:unhideWhenUsed="0" w:uiPriority="63" w:semiHidden="0" w:name="Medium Shading 1 Accent 5"/>
@@ -3580,6 +3578,7 @@
       <w:ind w:leftChars="0"/>
     </w:pPr>
     <w:rPr>
+      <w:rFonts w:ascii="Times New Roman" w:hAnsi="Times New Roman" w:eastAsia="SimSun" w:cs="Times New Roman"/>
       <w:sz w:val="20"/>
       <w:szCs w:val="20"/>
     </w:rPr>

</xml_diff>